<commit_message>
JavaScript PDF Book Update
</commit_message>
<xml_diff>
--- a/JAVA SCRIPT/Descriptive/Chapter_01.docx
+++ b/JAVA SCRIPT/Descriptive/Chapter_01.docx
@@ -7,17 +7,21 @@
         <w:jc w:val="center"/>
         <w:rPr>
           <w:rFonts w:ascii="Times New Roman" w:hAnsi="Times New Roman" w:cs="Times New Roman"/>
-          <w:sz w:val="30"/>
-        </w:rPr>
-      </w:pPr>
-      <w:r>
-        <w:rPr>
-          <w:rFonts w:ascii="Times New Roman" w:hAnsi="Times New Roman" w:cs="Times New Roman"/>
+          <w:b/>
+          <w:sz w:val="30"/>
+        </w:rPr>
+      </w:pPr>
+      <w:bookmarkStart w:id="0" w:name="_GoBack"/>
+      <w:r>
+        <w:rPr>
+          <w:rFonts w:ascii="Times New Roman" w:hAnsi="Times New Roman" w:cs="Times New Roman"/>
+          <w:b/>
           <w:sz w:val="30"/>
         </w:rPr>
         <w:t>Java Script</w:t>
       </w:r>
     </w:p>
+    <w:bookmarkEnd w:id="0"/>
     <w:p>
       <w:pPr>
         <w:pStyle w:val="ListParagraph"/>
@@ -64,7 +68,28 @@
           <w:rFonts w:ascii="Times New Roman" w:hAnsi="Times New Roman" w:cs="Times New Roman"/>
           <w:sz w:val="30"/>
         </w:rPr>
-        <w:t>: JavaScript is the "engine" that makes things move on a page; by working with dynamic design elements.</w:t>
+        <w:t xml:space="preserve">: </w:t>
+      </w:r>
+      <w:r>
+        <w:rPr>
+          <w:rFonts w:ascii="Times New Roman" w:hAnsi="Times New Roman" w:cs="Times New Roman"/>
+          <w:sz w:val="30"/>
+        </w:rPr>
+        <w:t>JavaScript (JS) is a scripting language, primarily used on the Web. It is used to enhance HTML pages and is commonly found embedded in HTML code</w:t>
+      </w:r>
+      <w:r>
+        <w:rPr>
+          <w:rFonts w:ascii="Times New Roman" w:hAnsi="Times New Roman" w:cs="Times New Roman"/>
+          <w:sz w:val="30"/>
+        </w:rPr>
+        <w:t xml:space="preserve"> JavaScript</w:t>
+      </w:r>
+      <w:r>
+        <w:rPr>
+          <w:rFonts w:ascii="Times New Roman" w:hAnsi="Times New Roman" w:cs="Times New Roman"/>
+          <w:sz w:val="30"/>
+        </w:rPr>
+        <w:t xml:space="preserve"> is the "engine" that makes things move on a page; by working with dynamic design elements.</w:t>
       </w:r>
     </w:p>
     <w:p>
@@ -582,6 +607,7 @@
           <w:sz w:val="24"/>
           <w:szCs w:val="24"/>
         </w:rPr>
+        <w:lastRenderedPageBreak/>
         <w:t>JavaScript is a scripting language and it is not java.</w:t>
       </w:r>
     </w:p>
@@ -1201,8 +1227,6 @@
         </w:rPr>
         <w:t>lastName</w:t>
       </w:r>
-      <w:bookmarkStart w:id="0" w:name="_GoBack"/>
-      <w:bookmarkEnd w:id="0"/>
       <w:proofErr w:type="spellEnd"/>
       <w:r>
         <w:rPr>

</xml_diff>